<commit_message>
Upload file baru nama sama
Mengubah biodata, intisari, ringkasan
</commit_message>
<xml_diff>
--- a/Bab1/Coba upload baru.docx
+++ b/Bab1/Coba upload baru.docx
@@ -1460,6 +1460,15 @@
               <w:tab/>
               <w:t xml:space="preserve">:    </w:t>
             </w:r>
+            <w:r>
+              <w:rPr>
+                <w:spacing w:val="-3"/>
+                <w:sz w:val="22"/>
+                <w:szCs w:val="22"/>
+                <w:lang w:val="id-ID"/>
+              </w:rPr>
+              <w:t>Mawla Ali Assajad</w:t>
+            </w:r>
           </w:p>
           <w:p>
             <w:pPr>
@@ -1523,6 +1532,15 @@
                 <w:spacing w:val="-3"/>
                 <w:sz w:val="22"/>
                 <w:szCs w:val="22"/>
+                <w:lang w:val="id-ID"/>
+              </w:rPr>
+              <w:t>2340501131</w:t>
+            </w:r>
+            <w:r>
+              <w:rPr>
+                <w:spacing w:val="-3"/>
+                <w:sz w:val="22"/>
+                <w:szCs w:val="22"/>
                 <w:lang w:val="nl-NL"/>
               </w:rPr>
               <w:t xml:space="preserve">                                                                 </w:t>
@@ -1573,6 +1591,15 @@
                 <w:lang w:val="id-ID"/>
               </w:rPr>
               <w:tab/>
+            </w:r>
+            <w:r>
+              <w:rPr>
+                <w:spacing w:val="-3"/>
+                <w:sz w:val="22"/>
+                <w:szCs w:val="22"/>
+                <w:lang w:val="id-ID"/>
+              </w:rPr>
+              <w:t>Teknik Elektro</w:t>
             </w:r>
           </w:p>
           <w:p>
@@ -1636,7 +1663,25 @@
                 <w:lang w:val="id-ID"/>
               </w:rPr>
               <w:tab/>
-              <w:t xml:space="preserve">:                                                        </w:t>
+              <w:t xml:space="preserve">:    </w:t>
+            </w:r>
+            <w:r>
+              <w:rPr>
+                <w:spacing w:val="-3"/>
+                <w:sz w:val="22"/>
+                <w:szCs w:val="22"/>
+                <w:lang w:val="id-ID"/>
+              </w:rPr>
+              <w:t>ali.aliboton@gmail.com</w:t>
+            </w:r>
+            <w:r>
+              <w:rPr>
+                <w:spacing w:val="-3"/>
+                <w:sz w:val="22"/>
+                <w:szCs w:val="22"/>
+                <w:lang w:val="id-ID"/>
+              </w:rPr>
+              <w:t xml:space="preserve">                                                    </w:t>
             </w:r>
           </w:p>
         </w:tc>
@@ -2339,23 +2384,7 @@
                 <w:sz w:val="22"/>
                 <w:szCs w:val="22"/>
               </w:rPr>
-              <w:t xml:space="preserve">ANGGOTA </w:t>
-            </w:r>
-            <w:r>
-              <w:rPr>
-                <w:spacing w:val="-3"/>
-                <w:sz w:val="22"/>
-                <w:szCs w:val="22"/>
-              </w:rPr>
-              <w:t>3</w:t>
-            </w:r>
-            <w:r>
-              <w:rPr>
-                <w:spacing w:val="-3"/>
-                <w:sz w:val="22"/>
-                <w:szCs w:val="22"/>
-              </w:rPr>
-              <w:t xml:space="preserve"> </w:t>
+              <w:t xml:space="preserve">ANGGOTA 3 </w:t>
             </w:r>
             <w:r>
               <w:rPr>
@@ -2664,23 +2693,7 @@
                 <w:sz w:val="22"/>
                 <w:szCs w:val="22"/>
               </w:rPr>
-              <w:t xml:space="preserve">ANGGOTA </w:t>
-            </w:r>
-            <w:r>
-              <w:rPr>
-                <w:spacing w:val="-3"/>
-                <w:sz w:val="22"/>
-                <w:szCs w:val="22"/>
-              </w:rPr>
-              <w:t>4</w:t>
-            </w:r>
-            <w:r>
-              <w:rPr>
-                <w:spacing w:val="-3"/>
-                <w:sz w:val="22"/>
-                <w:szCs w:val="22"/>
-              </w:rPr>
-              <w:t xml:space="preserve"> </w:t>
+              <w:t xml:space="preserve">ANGGOTA 4 </w:t>
             </w:r>
             <w:r>
               <w:rPr>
@@ -3585,6 +3598,7 @@
           <w:bCs/>
           <w:color w:val="auto"/>
         </w:rPr>
+        <w:lastRenderedPageBreak/>
         <w:t>DAFTAR ISI</w:t>
       </w:r>
     </w:p>
@@ -5922,6 +5936,7 @@
       <w:bookmarkStart w:id="1" w:name="_Toc7081662"/>
       <w:bookmarkStart w:id="2" w:name="_Toc8115641"/>
       <w:r>
+        <w:lastRenderedPageBreak/>
         <w:t>CATATAN REVISI DOKUMEN</w:t>
       </w:r>
       <w:bookmarkEnd w:id="0"/>
@@ -6237,35 +6252,7 @@
               <w:rPr>
                 <w:lang w:val="en-US"/>
               </w:rPr>
-              <w:t xml:space="preserve"> singkat </w:t>
-            </w:r>
-            <w:proofErr w:type="spellStart"/>
-            <w:r>
-              <w:rPr>
-                <w:lang w:val="en-US"/>
-              </w:rPr>
-              <w:t>letak</w:t>
-            </w:r>
-            <w:proofErr w:type="spellEnd"/>
-            <w:r>
-              <w:rPr>
-                <w:lang w:val="en-US"/>
-              </w:rPr>
-              <w:t xml:space="preserve"> </w:t>
-            </w:r>
-            <w:proofErr w:type="spellStart"/>
-            <w:r>
-              <w:rPr>
-                <w:lang w:val="en-US"/>
-              </w:rPr>
-              <w:t>perbaikan</w:t>
-            </w:r>
-            <w:proofErr w:type="spellEnd"/>
-            <w:r>
-              <w:rPr>
-                <w:lang w:val="en-US"/>
-              </w:rPr>
-              <w:t>&gt;</w:t>
+              <w:t xml:space="preserve"> singkat letak perbaikan&gt;</w:t>
             </w:r>
           </w:p>
         </w:tc>
@@ -6804,6 +6791,7 @@
         <w:rPr>
           <w:lang w:val="id-ID"/>
         </w:rPr>
+        <w:lastRenderedPageBreak/>
         <w:t>I</w:t>
       </w:r>
       <w:bookmarkEnd w:id="3"/>
@@ -6856,14 +6844,36 @@
     </w:p>
     <w:p>
       <w:pPr>
+        <w:keepNext/>
+        <w:suppressAutoHyphens/>
+        <w:spacing w:line="360" w:lineRule="auto"/>
+        <w:ind w:firstLine="567"/>
+        <w:jc w:val="both"/>
         <w:rPr>
           <w:rStyle w:val="PetunjukAmanDihapus"/>
+          <w:color w:val="auto"/>
           <w:lang w:val="id-ID"/>
         </w:rPr>
       </w:pPr>
       <w:r>
         <w:rPr>
           <w:rStyle w:val="PetunjukAmanDihapus"/>
+          <w:color w:val="auto"/>
+          <w:lang w:val="id-ID"/>
+        </w:rPr>
+        <w:t>Coba ubah intisari</w:t>
+      </w:r>
+    </w:p>
+    <w:p>
+      <w:pPr>
+        <w:rPr>
+          <w:rStyle w:val="PetunjukAmanDihapus"/>
+          <w:lang w:val="id-ID"/>
+        </w:rPr>
+      </w:pPr>
+      <w:r>
+        <w:rPr>
+          <w:rStyle w:val="PetunjukAmanDihapus"/>
           <w:lang w:val="id-ID"/>
         </w:rPr>
         <w:br w:type="page"/>
@@ -6874,6 +6884,7 @@
         <w:pStyle w:val="Heading1"/>
       </w:pPr>
       <w:r>
+        <w:lastRenderedPageBreak/>
         <w:t>PENDAHULUAN</w:t>
       </w:r>
     </w:p>
@@ -7031,6 +7042,25 @@
           <w:lang w:val="id-ID"/>
         </w:rPr>
         <w:t xml:space="preserve">referensi terkait. Uraikan tujuan dan manfaat yang ingin dicapai dari tugas akhir ini. Tujuan adalah apa yang akan dilakukan oleh mahasiswa di skripsi ini, sementara manfaat berisi implikasi yang diharapkan pada masyarakat setelah solusi dan tujuan skripsi tercapai. </w:t>
+      </w:r>
+    </w:p>
+    <w:p>
+      <w:pPr>
+        <w:pStyle w:val="par2"/>
+        <w:keepNext/>
+        <w:spacing w:after="240"/>
+        <w:ind w:left="284" w:firstLine="425"/>
+        <w:rPr>
+          <w:szCs w:val="24"/>
+          <w:lang w:val="id-ID"/>
+        </w:rPr>
+      </w:pPr>
+      <w:r>
+        <w:rPr>
+          <w:szCs w:val="24"/>
+          <w:lang w:val="id-ID"/>
+        </w:rPr>
+        <w:t>Coba ubah ringkasan isi dokumen</w:t>
       </w:r>
     </w:p>
     <w:p>
@@ -8048,17 +8078,8 @@
           <w:sz w:val="24"/>
           <w:szCs w:val="24"/>
         </w:rPr>
-        <w:t xml:space="preserve"> </w:t>
-      </w:r>
-      <w:proofErr w:type="spellStart"/>
-      <w:r>
-        <w:rPr>
-          <w:sz w:val="24"/>
-          <w:szCs w:val="24"/>
-        </w:rPr>
-        <w:t>Masalah</w:t>
-      </w:r>
-      <w:proofErr w:type="spellEnd"/>
+        <w:t xml:space="preserve"> Masalah</w:t>
+      </w:r>
     </w:p>
     <w:p>
       <w:pPr>
@@ -8076,23 +8097,13 @@
           <w:szCs w:val="24"/>
         </w:rPr>
       </w:pPr>
-      <w:proofErr w:type="spellStart"/>
       <w:r>
         <w:rPr>
           <w:color w:val="5B9BD5" w:themeColor="accent5"/>
           <w:sz w:val="24"/>
           <w:szCs w:val="24"/>
         </w:rPr>
-        <w:t>Masalah</w:t>
-      </w:r>
-      <w:proofErr w:type="spellEnd"/>
-      <w:r>
-        <w:rPr>
-          <w:color w:val="5B9BD5" w:themeColor="accent5"/>
-          <w:sz w:val="24"/>
-          <w:szCs w:val="24"/>
-        </w:rPr>
-        <w:t xml:space="preserve"> </w:t>
+        <w:t xml:space="preserve">Masalah </w:t>
       </w:r>
       <w:proofErr w:type="spellStart"/>
       <w:r>
@@ -8382,7 +8393,6 @@
         </w:rPr>
         <w:t xml:space="preserve"> </w:t>
       </w:r>
-      <w:proofErr w:type="spellStart"/>
       <w:r>
         <w:rPr>
           <w:spacing w:val="-2"/>
@@ -8391,7 +8401,6 @@
         </w:rPr>
         <w:t>Masalah</w:t>
       </w:r>
-      <w:proofErr w:type="spellEnd"/>
     </w:p>
     <w:p>
       <w:pPr>
@@ -9232,119 +9241,7 @@
           <w:color w:val="5B9BD5"/>
           <w:lang w:val="id-ID"/>
         </w:rPr>
-        <w:t xml:space="preserve"> </w:t>
-      </w:r>
-      <w:proofErr w:type="spellStart"/>
-      <w:r>
-        <w:rPr>
-          <w:color w:val="5B9BD5"/>
-          <w:lang w:val="id-ID"/>
-        </w:rPr>
-        <w:t>Luaran</w:t>
-      </w:r>
-      <w:proofErr w:type="spellEnd"/>
-      <w:r>
-        <w:rPr>
-          <w:color w:val="5B9BD5"/>
-          <w:lang w:val="id-ID"/>
-        </w:rPr>
-        <w:t xml:space="preserve"> </w:t>
-      </w:r>
-      <w:proofErr w:type="spellStart"/>
-      <w:r>
-        <w:rPr>
-          <w:color w:val="5B9BD5"/>
-          <w:lang w:val="id-ID"/>
-        </w:rPr>
-        <w:t>ini</w:t>
-      </w:r>
-      <w:proofErr w:type="spellEnd"/>
-      <w:r>
-        <w:rPr>
-          <w:color w:val="5B9BD5"/>
-          <w:lang w:val="id-ID"/>
-        </w:rPr>
-        <w:t xml:space="preserve"> </w:t>
-      </w:r>
-      <w:proofErr w:type="spellStart"/>
-      <w:r>
-        <w:rPr>
-          <w:color w:val="5B9BD5"/>
-          <w:lang w:val="id-ID"/>
-        </w:rPr>
-        <w:t>berupa</w:t>
-      </w:r>
-      <w:proofErr w:type="spellEnd"/>
-      <w:r>
-        <w:rPr>
-          <w:color w:val="5B9BD5"/>
-          <w:lang w:val="id-ID"/>
-        </w:rPr>
-        <w:t xml:space="preserve"> </w:t>
-      </w:r>
-      <w:proofErr w:type="spellStart"/>
-      <w:r>
-        <w:rPr>
-          <w:color w:val="5B9BD5"/>
-          <w:lang w:val="id-ID"/>
-        </w:rPr>
-        <w:t>fitur</w:t>
-      </w:r>
-      <w:proofErr w:type="spellEnd"/>
-      <w:r>
-        <w:rPr>
-          <w:color w:val="5B9BD5"/>
-          <w:lang w:val="id-ID"/>
-        </w:rPr>
-        <w:t xml:space="preserve"> – </w:t>
-      </w:r>
-      <w:proofErr w:type="spellStart"/>
-      <w:r>
-        <w:rPr>
-          <w:color w:val="5B9BD5"/>
-          <w:lang w:val="id-ID"/>
-        </w:rPr>
-        <w:t>fitur</w:t>
-      </w:r>
-      <w:proofErr w:type="spellEnd"/>
-      <w:r>
-        <w:rPr>
-          <w:color w:val="5B9BD5"/>
-          <w:lang w:val="id-ID"/>
-        </w:rPr>
-        <w:t xml:space="preserve"> </w:t>
-      </w:r>
-      <w:proofErr w:type="spellStart"/>
-      <w:r>
-        <w:rPr>
-          <w:color w:val="5B9BD5"/>
-          <w:lang w:val="id-ID"/>
-        </w:rPr>
-        <w:t>fungsional</w:t>
-      </w:r>
-      <w:proofErr w:type="spellEnd"/>
-      <w:r>
-        <w:rPr>
-          <w:color w:val="5B9BD5"/>
-          <w:lang w:val="id-ID"/>
-        </w:rPr>
-        <w:t xml:space="preserve"> </w:t>
-      </w:r>
-      <w:proofErr w:type="spellStart"/>
-      <w:r>
-        <w:rPr>
-          <w:color w:val="5B9BD5"/>
-          <w:lang w:val="id-ID"/>
-        </w:rPr>
-        <w:t>dari</w:t>
-      </w:r>
-      <w:proofErr w:type="spellEnd"/>
-      <w:r>
-        <w:rPr>
-          <w:color w:val="5B9BD5"/>
-          <w:lang w:val="id-ID"/>
-        </w:rPr>
-        <w:t xml:space="preserve"> produk yang akan dibuat</w:t>
+        <w:t xml:space="preserve"> Luaran ini berupa fitur – fitur fungsional dari produk yang akan dibuat</w:t>
       </w:r>
     </w:p>
     <w:p>
@@ -9550,6 +9447,7 @@
         <w:jc w:val="center"/>
       </w:pPr>
       <w:r>
+        <w:lastRenderedPageBreak/>
         <w:t xml:space="preserve">Tabel </w:t>
       </w:r>
       <w:fldSimple w:instr=" SEQ Tabel \* ARABIC ">
@@ -9852,7 +9750,27 @@
                 <w:sz w:val="22"/>
                 <w:szCs w:val="18"/>
               </w:rPr>
-              <w:t xml:space="preserve">Muhammad Dyffa Dhiya’ulhaq </w:t>
+              <w:t xml:space="preserve">Muhammad </w:t>
+            </w:r>
+            <w:proofErr w:type="spellStart"/>
+            <w:r>
+              <w:rPr>
+                <w:rStyle w:val="PetunjukAmanDihapus"/>
+                <w:color w:val="000000" w:themeColor="text1"/>
+                <w:sz w:val="22"/>
+                <w:szCs w:val="18"/>
+              </w:rPr>
+              <w:t>Dyffa</w:t>
+            </w:r>
+            <w:proofErr w:type="spellEnd"/>
+            <w:r>
+              <w:rPr>
+                <w:rStyle w:val="PetunjukAmanDihapus"/>
+                <w:color w:val="000000" w:themeColor="text1"/>
+                <w:sz w:val="22"/>
+                <w:szCs w:val="18"/>
+              </w:rPr>
+              <w:t xml:space="preserve"> Dhiya’ulhaq </w:t>
             </w:r>
             <w:proofErr w:type="spellStart"/>
             <w:r>
@@ -16295,6 +16213,7 @@
         <w:pStyle w:val="Heading1"/>
       </w:pPr>
       <w:r>
+        <w:lastRenderedPageBreak/>
         <w:t>KESIMPULAN</w:t>
       </w:r>
     </w:p>
@@ -17151,6 +17070,7 @@
           <w:sz w:val="24"/>
           <w:lang w:val="id-ID"/>
         </w:rPr>
+        <w:lastRenderedPageBreak/>
         <w:t>Conference/Prosiding:</w:t>
       </w:r>
     </w:p>
@@ -17747,6 +17667,7 @@
           <w:sz w:val="24"/>
           <w:lang w:val="id-ID"/>
         </w:rPr>
+        <w:lastRenderedPageBreak/>
         <w:t>LAMPIRAN A- Format Penulisan</w:t>
       </w:r>
     </w:p>
@@ -18335,10 +18256,10 @@
             <v:path o:extrusionok="f" gradientshapeok="t" o:connecttype="rect"/>
             <o:lock v:ext="edit" aspectratio="t"/>
           </v:shapetype>
-          <v:shape id="_x0000_i1034" type="#_x0000_t75" style="width:225.25pt;height:111.35pt" o:ole="">
+          <v:shape id="_x0000_i1025" type="#_x0000_t75" style="width:225pt;height:111.6pt" o:ole="">
             <v:imagedata r:id="rId16" o:title="" croptop="2794f" cropbottom="5169f"/>
           </v:shape>
-          <o:OLEObject Type="Embed" ProgID="Word.Picture.8" ShapeID="_x0000_i1034" DrawAspect="Content" ObjectID="_1830587689" r:id="rId17"/>
+          <o:OLEObject Type="Embed" ProgID="Word.Picture.8" ShapeID="_x0000_i1025" DrawAspect="Content" ObjectID="_1832748702" r:id="rId17"/>
         </w:object>
       </w:r>
     </w:p>
@@ -24150,6 +24071,25 @@
 </file>
 
 <file path=customXml/item1.xml><?xml version="1.0" encoding="utf-8"?>
+<b:Sources xmlns:b="http://schemas.openxmlformats.org/officeDocument/2006/bibliography" xmlns="http://schemas.openxmlformats.org/officeDocument/2006/bibliography" SelectedStyle="\IEEE2006OfficeOnline.xsl" StyleName="IEEE" Version="2006"/>
+</file>
+
+<file path=customXml/item2.xml><?xml version="1.0" encoding="utf-8"?>
+<?mso-contentType ?>
+<FormTemplates xmlns="http://schemas.microsoft.com/sharepoint/v3/contenttype/forms">
+  <Display>DocumentLibraryForm</Display>
+  <Edit>DocumentLibraryForm</Edit>
+  <New>DocumentLibraryForm</New>
+</FormTemplates>
+</file>
+
+<file path=customXml/item3.xml><?xml version="1.0" encoding="utf-8"?>
+<p:properties xmlns:p="http://schemas.microsoft.com/office/2006/metadata/properties" xmlns:xsi="http://www.w3.org/2001/XMLSchema-instance" xmlns:pc="http://schemas.microsoft.com/office/infopath/2007/PartnerControls">
+  <documentManagement/>
+</p:properties>
+</file>
+
+<file path=customXml/item4.xml><?xml version="1.0" encoding="utf-8"?>
 <ct:contentTypeSchema xmlns:ct="http://schemas.microsoft.com/office/2006/metadata/contentType" xmlns:ma="http://schemas.microsoft.com/office/2006/metadata/properties/metaAttributes" ct:_="" ma:_="" ma:contentTypeName="Dokumen" ma:contentTypeID="0x0101003FDD60254A14E44984D615649F741990" ma:contentTypeVersion="9" ma:contentTypeDescription="Buat sebuah dokumen baru." ma:contentTypeScope="" ma:versionID="d8dcbb8a180625362ffd1b65c96e5ddc">
   <xsd:schema xmlns:xsd="http://www.w3.org/2001/XMLSchema" xmlns:xs="http://www.w3.org/2001/XMLSchema" xmlns:p="http://schemas.microsoft.com/office/2006/metadata/properties" xmlns:ns2="672f40c6-8047-410e-8993-8f2a97bc731c" xmlns:ns3="eab38a2c-8746-42d4-a785-0526d7699176" targetNamespace="http://schemas.microsoft.com/office/2006/metadata/properties" ma:root="true" ma:fieldsID="2722bbd82acaa99c66bb7d8fdedadc5e" ns2:_="" ns3:_="">
     <xsd:import namespace="672f40c6-8047-410e-8993-8f2a97bc731c"/>
@@ -24346,26 +24286,32 @@
 </ct:contentTypeSchema>
 </file>
 
-<file path=customXml/item2.xml><?xml version="1.0" encoding="utf-8"?>
-<p:properties xmlns:p="http://schemas.microsoft.com/office/2006/metadata/properties" xmlns:xsi="http://www.w3.org/2001/XMLSchema-instance" xmlns:pc="http://schemas.microsoft.com/office/infopath/2007/PartnerControls">
-  <documentManagement/>
-</p:properties>
+<file path=customXml/itemProps1.xml><?xml version="1.0" encoding="utf-8"?>
+<ds:datastoreItem xmlns:ds="http://schemas.openxmlformats.org/officeDocument/2006/customXml" ds:itemID="{2837ADA6-ACE4-48CC-B910-95140A766993}">
+  <ds:schemaRefs>
+    <ds:schemaRef ds:uri="http://schemas.openxmlformats.org/officeDocument/2006/bibliography"/>
+  </ds:schemaRefs>
+</ds:datastoreItem>
 </file>
 
-<file path=customXml/item3.xml><?xml version="1.0" encoding="utf-8"?>
-<?mso-contentType ?>
-<FormTemplates xmlns="http://schemas.microsoft.com/sharepoint/v3/contenttype/forms">
-  <Display>DocumentLibraryForm</Display>
-  <Edit>DocumentLibraryForm</Edit>
-  <New>DocumentLibraryForm</New>
-</FormTemplates>
+<file path=customXml/itemProps2.xml><?xml version="1.0" encoding="utf-8"?>
+<ds:datastoreItem xmlns:ds="http://schemas.openxmlformats.org/officeDocument/2006/customXml" ds:itemID="{1109689F-2FDC-4E5D-AA51-31E457878DF7}">
+  <ds:schemaRefs>
+    <ds:schemaRef ds:uri="http://schemas.microsoft.com/sharepoint/v3/contenttype/forms"/>
+  </ds:schemaRefs>
+</ds:datastoreItem>
 </file>
 
-<file path=customXml/item4.xml><?xml version="1.0" encoding="utf-8"?>
-<b:Sources xmlns:b="http://schemas.openxmlformats.org/officeDocument/2006/bibliography" xmlns="http://schemas.openxmlformats.org/officeDocument/2006/bibliography" SelectedStyle="\IEEE2006OfficeOnline.xsl" StyleName="IEEE" Version="2006"/>
+<file path=customXml/itemProps3.xml><?xml version="1.0" encoding="utf-8"?>
+<ds:datastoreItem xmlns:ds="http://schemas.openxmlformats.org/officeDocument/2006/customXml" ds:itemID="{24007058-C406-47FD-93BE-D88F5E0D1035}">
+  <ds:schemaRefs>
+    <ds:schemaRef ds:uri="http://schemas.microsoft.com/office/2006/metadata/properties"/>
+    <ds:schemaRef ds:uri="http://schemas.microsoft.com/office/infopath/2007/PartnerControls"/>
+  </ds:schemaRefs>
+</ds:datastoreItem>
 </file>
 
-<file path=customXml/itemProps1.xml><?xml version="1.0" encoding="utf-8"?>
+<file path=customXml/itemProps4.xml><?xml version="1.0" encoding="utf-8"?>
 <ds:datastoreItem xmlns:ds="http://schemas.openxmlformats.org/officeDocument/2006/customXml" ds:itemID="{7D866CFA-10E5-4AFD-B070-973D7A281AAD}">
   <ds:schemaRefs>
     <ds:schemaRef ds:uri="http://schemas.microsoft.com/office/2006/metadata/contentType"/>
@@ -24382,29 +24328,4 @@
     <ds:schemaRef ds:uri="http://schemas.microsoft.com/internal/obd"/>
   </ds:schemaRefs>
 </ds:datastoreItem>
-</file>
-
-<file path=customXml/itemProps2.xml><?xml version="1.0" encoding="utf-8"?>
-<ds:datastoreItem xmlns:ds="http://schemas.openxmlformats.org/officeDocument/2006/customXml" ds:itemID="{24007058-C406-47FD-93BE-D88F5E0D1035}">
-  <ds:schemaRefs>
-    <ds:schemaRef ds:uri="http://schemas.microsoft.com/office/2006/metadata/properties"/>
-    <ds:schemaRef ds:uri="http://schemas.microsoft.com/office/infopath/2007/PartnerControls"/>
-  </ds:schemaRefs>
-</ds:datastoreItem>
-</file>
-
-<file path=customXml/itemProps3.xml><?xml version="1.0" encoding="utf-8"?>
-<ds:datastoreItem xmlns:ds="http://schemas.openxmlformats.org/officeDocument/2006/customXml" ds:itemID="{1109689F-2FDC-4E5D-AA51-31E457878DF7}">
-  <ds:schemaRefs>
-    <ds:schemaRef ds:uri="http://schemas.microsoft.com/sharepoint/v3/contenttype/forms"/>
-  </ds:schemaRefs>
-</ds:datastoreItem>
-</file>
-
-<file path=customXml/itemProps4.xml><?xml version="1.0" encoding="utf-8"?>
-<ds:datastoreItem xmlns:ds="http://schemas.openxmlformats.org/officeDocument/2006/customXml" ds:itemID="{2837ADA6-ACE4-48CC-B910-95140A766993}">
-  <ds:schemaRefs>
-    <ds:schemaRef ds:uri="http://schemas.openxmlformats.org/officeDocument/2006/bibliography"/>
-  </ds:schemaRefs>
-</ds:datastoreItem>
 </file>
</xml_diff>